<commit_message>
Modal and smoother playback
</commit_message>
<xml_diff>
--- a/docs/CS310 Draft Final Report.docx
+++ b/docs/CS310 Draft Final Report.docx
@@ -989,6 +989,288 @@
           <w:szCs w:val="32"/>
         </w:rPr>
         <w:t>Progress Report</w:t>
+      </w:r>
+    </w:p>
+    <w:p>
+      <w:pPr>
+        <w:rPr>
+          <w:sz w:val="32"/>
+          <w:szCs w:val="32"/>
+        </w:rPr>
+      </w:pPr>
+    </w:p>
+    <w:p>
+      <w:pPr>
+        <w:rPr>
+          <w:sz w:val="32"/>
+          <w:szCs w:val="32"/>
+        </w:rPr>
+      </w:pPr>
+    </w:p>
+    <w:p>
+      <w:pPr>
+        <w:rPr>
+          <w:sz w:val="32"/>
+          <w:szCs w:val="32"/>
+        </w:rPr>
+      </w:pPr>
+    </w:p>
+    <w:p>
+      <w:pPr>
+        <w:rPr>
+          <w:sz w:val="32"/>
+          <w:szCs w:val="32"/>
+        </w:rPr>
+      </w:pPr>
+    </w:p>
+    <w:p>
+      <w:pPr>
+        <w:rPr>
+          <w:sz w:val="32"/>
+          <w:szCs w:val="32"/>
+        </w:rPr>
+      </w:pPr>
+      <w:r>
+        <w:rPr>
+          <w:sz w:val="32"/>
+          <w:szCs w:val="32"/>
+        </w:rPr>
+        <w:br w:type="page"/>
+      </w:r>
+    </w:p>
+    <w:p>
+      <w:pPr>
+        <w:jc w:val="center"/>
+        <w:rPr>
+          <w:b/>
+          <w:bCs/>
+          <w:sz w:val="36"/>
+          <w:szCs w:val="36"/>
+        </w:rPr>
+      </w:pPr>
+      <w:r>
+        <w:rPr>
+          <w:b/>
+          <w:bCs/>
+          <w:sz w:val="36"/>
+          <w:szCs w:val="36"/>
+        </w:rPr>
+        <w:lastRenderedPageBreak/>
+        <w:t>Title Page</w:t>
+      </w:r>
+    </w:p>
+    <w:p>
+      <w:pPr>
+        <w:rPr>
+          <w:b/>
+          <w:bCs/>
+          <w:sz w:val="22"/>
+          <w:szCs w:val="22"/>
+        </w:rPr>
+      </w:pPr>
+    </w:p>
+    <w:p>
+      <w:pPr>
+        <w:rPr>
+          <w:b/>
+          <w:bCs/>
+          <w:sz w:val="22"/>
+          <w:szCs w:val="22"/>
+        </w:rPr>
+      </w:pPr>
+    </w:p>
+    <w:p>
+      <w:pPr>
+        <w:rPr>
+          <w:b/>
+          <w:bCs/>
+          <w:sz w:val="22"/>
+          <w:szCs w:val="22"/>
+        </w:rPr>
+      </w:pPr>
+      <w:r>
+        <w:rPr>
+          <w:b/>
+          <w:bCs/>
+          <w:sz w:val="22"/>
+          <w:szCs w:val="22"/>
+        </w:rPr>
+        <w:t>Mobile application for democratic music playback with a hybrid recommender system</w:t>
+      </w:r>
+    </w:p>
+    <w:p>
+      <w:pPr>
+        <w:rPr>
+          <w:b/>
+          <w:bCs/>
+          <w:sz w:val="22"/>
+          <w:szCs w:val="22"/>
+        </w:rPr>
+      </w:pPr>
+    </w:p>
+    <w:p>
+      <w:pPr>
+        <w:rPr>
+          <w:b/>
+          <w:bCs/>
+          <w:sz w:val="22"/>
+          <w:szCs w:val="22"/>
+        </w:rPr>
+      </w:pPr>
+      <w:r>
+        <w:rPr>
+          <w:b/>
+          <w:bCs/>
+          <w:sz w:val="22"/>
+          <w:szCs w:val="22"/>
+        </w:rPr>
+        <w:t xml:space="preserve">Harry </w:t>
+      </w:r>
+      <w:proofErr w:type="spellStart"/>
+      <w:r>
+        <w:rPr>
+          <w:b/>
+          <w:bCs/>
+          <w:sz w:val="22"/>
+          <w:szCs w:val="22"/>
+        </w:rPr>
+        <w:t>Verhoef</w:t>
+      </w:r>
+      <w:proofErr w:type="spellEnd"/>
+    </w:p>
+    <w:p>
+      <w:pPr>
+        <w:rPr>
+          <w:b/>
+          <w:bCs/>
+          <w:sz w:val="22"/>
+          <w:szCs w:val="22"/>
+        </w:rPr>
+      </w:pPr>
+    </w:p>
+    <w:p>
+      <w:pPr>
+        <w:jc w:val="center"/>
+        <w:rPr>
+          <w:b/>
+          <w:bCs/>
+          <w:sz w:val="36"/>
+          <w:szCs w:val="36"/>
+        </w:rPr>
+      </w:pPr>
+      <w:r>
+        <w:rPr>
+          <w:b/>
+          <w:bCs/>
+          <w:sz w:val="36"/>
+          <w:szCs w:val="36"/>
+        </w:rPr>
+        <w:t>Abstract</w:t>
+      </w:r>
+    </w:p>
+    <w:p>
+      <w:pPr>
+        <w:jc w:val="center"/>
+        <w:rPr>
+          <w:b/>
+          <w:bCs/>
+          <w:sz w:val="36"/>
+          <w:szCs w:val="36"/>
+        </w:rPr>
+      </w:pPr>
+    </w:p>
+    <w:p>
+      <w:pPr>
+        <w:rPr>
+          <w:b/>
+          <w:bCs/>
+          <w:sz w:val="22"/>
+          <w:szCs w:val="22"/>
+        </w:rPr>
+      </w:pPr>
+      <w:proofErr w:type="spellStart"/>
+      <w:r>
+        <w:rPr>
+          <w:b/>
+          <w:bCs/>
+          <w:sz w:val="22"/>
+          <w:szCs w:val="22"/>
+        </w:rPr>
+        <w:t>sdfas</w:t>
+      </w:r>
+      <w:proofErr w:type="spellEnd"/>
+    </w:p>
+    <w:p>
+      <w:pPr>
+        <w:jc w:val="center"/>
+        <w:rPr>
+          <w:b/>
+          <w:bCs/>
+          <w:sz w:val="36"/>
+          <w:szCs w:val="36"/>
+        </w:rPr>
+      </w:pPr>
+    </w:p>
+    <w:p>
+      <w:pPr>
+        <w:jc w:val="center"/>
+        <w:rPr>
+          <w:b/>
+          <w:bCs/>
+          <w:sz w:val="36"/>
+          <w:szCs w:val="36"/>
+        </w:rPr>
+      </w:pPr>
+      <w:r>
+        <w:rPr>
+          <w:b/>
+          <w:bCs/>
+          <w:sz w:val="36"/>
+          <w:szCs w:val="36"/>
+        </w:rPr>
+        <w:t>Keyword List</w:t>
+      </w:r>
+    </w:p>
+    <w:p>
+      <w:pPr>
+        <w:jc w:val="center"/>
+        <w:rPr>
+          <w:b/>
+          <w:bCs/>
+          <w:sz w:val="36"/>
+          <w:szCs w:val="36"/>
+        </w:rPr>
+      </w:pPr>
+    </w:p>
+    <w:p>
+      <w:pPr>
+        <w:jc w:val="center"/>
+        <w:rPr>
+          <w:b/>
+          <w:bCs/>
+          <w:sz w:val="36"/>
+          <w:szCs w:val="36"/>
+        </w:rPr>
+      </w:pPr>
+    </w:p>
+    <w:p>
+      <w:pPr>
+        <w:jc w:val="center"/>
+        <w:rPr>
+          <w:b/>
+          <w:bCs/>
+          <w:sz w:val="32"/>
+          <w:szCs w:val="32"/>
+        </w:rPr>
+      </w:pPr>
+      <w:r>
+        <w:rPr>
+          <w:b/>
+          <w:bCs/>
+          <w:sz w:val="36"/>
+          <w:szCs w:val="36"/>
+        </w:rPr>
+        <w:t>Introduction</w:t>
       </w:r>
     </w:p>
     <w:p>

</xml_diff>